<commit_message>
Troisième séance Allan Contaret
</commit_message>
<xml_diff>
--- a/Deuxième séance Allan Contaret.docx
+++ b/Deuxième séance Allan Contaret.docx
@@ -26,8 +26,16 @@
         <w:rPr>
           <w:sz w:val="28"/>
         </w:rPr>
-        <w:t xml:space="preserve"> séance : Dream-Act</w:t>
-      </w:r>
+        <w:t xml:space="preserve"> séance : </w:t>
+      </w:r>
+      <w:proofErr w:type="spellStart"/>
+      <w:r>
+        <w:rPr>
+          <w:sz w:val="28"/>
+        </w:rPr>
+        <w:t>Dream-Act</w:t>
+      </w:r>
+      <w:proofErr w:type="spellEnd"/>
     </w:p>
     <w:p/>
     <w:p>
@@ -37,8 +45,13 @@
         </w:rPr>
       </w:pPr>
       <w:r>
-        <w:t>Mise en place du Trello</w:t>
-      </w:r>
+        <w:t xml:space="preserve">Mise en place du </w:t>
+      </w:r>
+      <w:proofErr w:type="spellStart"/>
+      <w:r>
+        <w:t>Trello</w:t>
+      </w:r>
+      <w:proofErr w:type="spellEnd"/>
       <w:r>
         <w:t xml:space="preserve"> </w:t>
       </w:r>
@@ -58,14 +71,40 @@
           <w:color w:val="auto"/>
           <w:u w:val="none"/>
         </w:rPr>
-        <w:t>Apprentissage de Cordova.</w:t>
-      </w:r>
+        <w:t xml:space="preserve">Apprentissage de </w:t>
+      </w:r>
+      <w:proofErr w:type="spellStart"/>
+      <w:r>
+        <w:rPr>
+          <w:rStyle w:val="Lienhypertexte"/>
+          <w:color w:val="auto"/>
+          <w:u w:val="none"/>
+        </w:rPr>
+        <w:t>Cordova</w:t>
+      </w:r>
+      <w:proofErr w:type="spellEnd"/>
+      <w:r>
+        <w:rPr>
+          <w:rStyle w:val="Lienhypertexte"/>
+          <w:color w:val="auto"/>
+          <w:u w:val="none"/>
+        </w:rPr>
+        <w:t>.</w:t>
+      </w:r>
+    </w:p>
+    <w:p>
       <w:bookmarkStart w:id="0" w:name="_GoBack"/>
       <w:bookmarkEnd w:id="0"/>
-    </w:p>
-    <w:p>
-      <w:r>
-        <w:t>Mise en place de Cordova.</w:t>
+      <w:r>
+        <w:t xml:space="preserve">Mise en place de </w:t>
+      </w:r>
+      <w:proofErr w:type="spellStart"/>
+      <w:r>
+        <w:t>Cordova</w:t>
+      </w:r>
+      <w:proofErr w:type="spellEnd"/>
+      <w:r>
+        <w:t>.</w:t>
       </w:r>
     </w:p>
     <w:p>
@@ -75,8 +114,13 @@
     </w:p>
     <w:p>
       <w:r>
-        <w:t>Installation Genymotion</w:t>
-      </w:r>
+        <w:t xml:space="preserve">Installation </w:t>
+      </w:r>
+      <w:proofErr w:type="spellStart"/>
+      <w:r>
+        <w:t>Genymotion</w:t>
+      </w:r>
+      <w:proofErr w:type="spellEnd"/>
     </w:p>
     <w:p/>
     <w:p>
@@ -138,7 +182,6 @@
       </w:r>
     </w:p>
     <w:sectPr>
-      <w:headerReference w:type="default" r:id="rId8"/>
       <w:pgSz w:w="11906" w:h="16838"/>
       <w:pgMar w:top="1417" w:right="1417" w:bottom="1417" w:left="1417" w:header="708" w:footer="708" w:gutter="0"/>
       <w:cols w:space="708"/>
@@ -196,24 +239,6 @@
     </w:p>
   </w:footnote>
 </w:footnotes>
-</file>
-
-<file path=word/header1.xml><?xml version="1.0" encoding="utf-8"?>
-<w:hdr xmlns:wpc="http://schemas.microsoft.com/office/word/2010/wordprocessingCanvas" xmlns:mc="http://schemas.openxmlformats.org/markup-compatibility/2006" xmlns:o="urn:schemas-microsoft-com:office:office" xmlns:r="http://schemas.openxmlformats.org/officeDocument/2006/relationships" xmlns:m="http://schemas.openxmlformats.org/officeDocument/2006/math" xmlns:v="urn:schemas-microsoft-com:vml" xmlns:wp14="http://schemas.microsoft.com/office/word/2010/wordprocessingDrawing" xmlns:wp="http://schemas.openxmlformats.org/drawingml/2006/wordprocessingDrawing" xmlns:w10="urn:schemas-microsoft-com:office:word" xmlns:w="http://schemas.openxmlformats.org/wordprocessingml/2006/main" xmlns:w14="http://schemas.microsoft.com/office/word/2010/wordml" xmlns:w15="http://schemas.microsoft.com/office/word/2012/wordml" xmlns:wpg="http://schemas.microsoft.com/office/word/2010/wordprocessingGroup" xmlns:wpi="http://schemas.microsoft.com/office/word/2010/wordprocessingInk" xmlns:wne="http://schemas.microsoft.com/office/word/2006/wordml" xmlns:wps="http://schemas.microsoft.com/office/word/2010/wordprocessingShape" mc:Ignorable="w14 w15 wp14">
-  <w:p>
-    <w:pPr>
-      <w:pStyle w:val="En-tte"/>
-    </w:pPr>
-    <w:r>
-      <w:t>Grégoire Joncour B2</w:t>
-    </w:r>
-  </w:p>
-  <w:p>
-    <w:pPr>
-      <w:pStyle w:val="En-tte"/>
-    </w:pPr>
-  </w:p>
-</w:hdr>
 </file>
 
 <file path=word/styles.xml><?xml version="1.0" encoding="utf-8"?>

</xml_diff>

<commit_message>
Revert "Troisième séance Allan Contaret"
This reverts commit 7eff597f37097fd1ab86f10da0a58dfab128cc9d.
</commit_message>
<xml_diff>
--- a/Deuxième séance Allan Contaret.docx
+++ b/Deuxième séance Allan Contaret.docx
@@ -26,16 +26,8 @@
         <w:rPr>
           <w:sz w:val="28"/>
         </w:rPr>
-        <w:t xml:space="preserve"> séance : </w:t>
-      </w:r>
-      <w:proofErr w:type="spellStart"/>
-      <w:r>
-        <w:rPr>
-          <w:sz w:val="28"/>
-        </w:rPr>
-        <w:t>Dream-Act</w:t>
-      </w:r>
-      <w:proofErr w:type="spellEnd"/>
+        <w:t xml:space="preserve"> séance : Dream-Act</w:t>
+      </w:r>
     </w:p>
     <w:p/>
     <w:p>
@@ -45,13 +37,8 @@
         </w:rPr>
       </w:pPr>
       <w:r>
-        <w:t xml:space="preserve">Mise en place du </w:t>
-      </w:r>
-      <w:proofErr w:type="spellStart"/>
-      <w:r>
-        <w:t>Trello</w:t>
-      </w:r>
-      <w:proofErr w:type="spellEnd"/>
+        <w:t>Mise en place du Trello</w:t>
+      </w:r>
       <w:r>
         <w:t xml:space="preserve"> </w:t>
       </w:r>
@@ -71,40 +58,14 @@
           <w:color w:val="auto"/>
           <w:u w:val="none"/>
         </w:rPr>
-        <w:t xml:space="preserve">Apprentissage de </w:t>
-      </w:r>
-      <w:proofErr w:type="spellStart"/>
-      <w:r>
-        <w:rPr>
-          <w:rStyle w:val="Lienhypertexte"/>
-          <w:color w:val="auto"/>
-          <w:u w:val="none"/>
-        </w:rPr>
-        <w:t>Cordova</w:t>
-      </w:r>
-      <w:proofErr w:type="spellEnd"/>
-      <w:r>
-        <w:rPr>
-          <w:rStyle w:val="Lienhypertexte"/>
-          <w:color w:val="auto"/>
-          <w:u w:val="none"/>
-        </w:rPr>
-        <w:t>.</w:t>
-      </w:r>
-    </w:p>
-    <w:p>
+        <w:t>Apprentissage de Cordova.</w:t>
+      </w:r>
       <w:bookmarkStart w:id="0" w:name="_GoBack"/>
       <w:bookmarkEnd w:id="0"/>
-      <w:r>
-        <w:t xml:space="preserve">Mise en place de </w:t>
-      </w:r>
-      <w:proofErr w:type="spellStart"/>
-      <w:r>
-        <w:t>Cordova</w:t>
-      </w:r>
-      <w:proofErr w:type="spellEnd"/>
-      <w:r>
-        <w:t>.</w:t>
+    </w:p>
+    <w:p>
+      <w:r>
+        <w:t>Mise en place de Cordova.</w:t>
       </w:r>
     </w:p>
     <w:p>
@@ -114,13 +75,8 @@
     </w:p>
     <w:p>
       <w:r>
-        <w:t xml:space="preserve">Installation </w:t>
-      </w:r>
-      <w:proofErr w:type="spellStart"/>
-      <w:r>
-        <w:t>Genymotion</w:t>
-      </w:r>
-      <w:proofErr w:type="spellEnd"/>
+        <w:t>Installation Genymotion</w:t>
+      </w:r>
     </w:p>
     <w:p/>
     <w:p>
@@ -182,6 +138,7 @@
       </w:r>
     </w:p>
     <w:sectPr>
+      <w:headerReference w:type="default" r:id="rId8"/>
       <w:pgSz w:w="11906" w:h="16838"/>
       <w:pgMar w:top="1417" w:right="1417" w:bottom="1417" w:left="1417" w:header="708" w:footer="708" w:gutter="0"/>
       <w:cols w:space="708"/>
@@ -239,6 +196,24 @@
     </w:p>
   </w:footnote>
 </w:footnotes>
+</file>
+
+<file path=word/header1.xml><?xml version="1.0" encoding="utf-8"?>
+<w:hdr xmlns:wpc="http://schemas.microsoft.com/office/word/2010/wordprocessingCanvas" xmlns:mc="http://schemas.openxmlformats.org/markup-compatibility/2006" xmlns:o="urn:schemas-microsoft-com:office:office" xmlns:r="http://schemas.openxmlformats.org/officeDocument/2006/relationships" xmlns:m="http://schemas.openxmlformats.org/officeDocument/2006/math" xmlns:v="urn:schemas-microsoft-com:vml" xmlns:wp14="http://schemas.microsoft.com/office/word/2010/wordprocessingDrawing" xmlns:wp="http://schemas.openxmlformats.org/drawingml/2006/wordprocessingDrawing" xmlns:w10="urn:schemas-microsoft-com:office:word" xmlns:w="http://schemas.openxmlformats.org/wordprocessingml/2006/main" xmlns:w14="http://schemas.microsoft.com/office/word/2010/wordml" xmlns:w15="http://schemas.microsoft.com/office/word/2012/wordml" xmlns:wpg="http://schemas.microsoft.com/office/word/2010/wordprocessingGroup" xmlns:wpi="http://schemas.microsoft.com/office/word/2010/wordprocessingInk" xmlns:wne="http://schemas.microsoft.com/office/word/2006/wordml" xmlns:wps="http://schemas.microsoft.com/office/word/2010/wordprocessingShape" mc:Ignorable="w14 w15 wp14">
+  <w:p>
+    <w:pPr>
+      <w:pStyle w:val="En-tte"/>
+    </w:pPr>
+    <w:r>
+      <w:t>Grégoire Joncour B2</w:t>
+    </w:r>
+  </w:p>
+  <w:p>
+    <w:pPr>
+      <w:pStyle w:val="En-tte"/>
+    </w:pPr>
+  </w:p>
+</w:hdr>
 </file>
 
 <file path=word/styles.xml><?xml version="1.0" encoding="utf-8"?>

</xml_diff>